<commit_message>
Adding some practise on routing with page \.js
</commit_message>
<xml_diff>
--- a/JavaScriptApplicatons/Client Side Rendering/01. List Towns_Условие.docx
+++ b/JavaScriptApplicatons/Client Side Rendering/01. List Towns_Условие.docx
@@ -22,8 +22,8 @@
           <w:sz w:val="22"/>
         </w:rPr>
       </w:pPr>
-      <w:bookmarkStart w:id="0" w:name="_Hlk65060598"/>
-      <w:bookmarkStart w:id="1" w:name="_Hlk65055461"/>
+      <w:bookmarkStart w:id="0" w:name="_Hlk65055461"/>
+      <w:bookmarkStart w:id="1" w:name="_Hlk65060598"/>
       <w:r>
         <w:rPr>
           <w:rFonts w:cs="Calibri" w:cstheme="minorHAnsi"/>
@@ -1803,6 +1803,7 @@
           <w:numId w:val="0"/>
         </w:numPr>
         <w:spacing w:before="120" w:after="80"/>
+        <w:ind w:left="0" w:hanging="0"/>
         <w:outlineLvl w:val="2"/>
         <w:rPr>
           <w:rFonts w:eastAsia="" w:cs="" w:cstheme="majorBidi" w:eastAsiaTheme="majorEastAsia"/>
@@ -3568,7 +3569,7 @@
       <mc:AlternateContent>
         <mc:Choice Requires="wps">
           <w:drawing>
-            <wp:anchor behindDoc="1" distT="0" distB="0" distL="114300" distR="114300" simplePos="0" locked="0" layoutInCell="0" allowOverlap="1" relativeHeight="27">
+            <wp:anchor behindDoc="1" distT="6350" distB="6350" distL="6350" distR="6350" simplePos="0" locked="0" layoutInCell="0" allowOverlap="1" relativeHeight="9">
               <wp:simplePos x="0" y="0"/>
               <wp:positionH relativeFrom="column">
                 <wp:posOffset>-1270</wp:posOffset>
@@ -3622,61 +3623,10 @@
           </w:pict>
         </mc:Fallback>
       </mc:AlternateContent>
-      <w:drawing>
-        <wp:anchor behindDoc="1" distT="0" distB="0" distL="114300" distR="114300" simplePos="0" locked="0" layoutInCell="0" allowOverlap="1" relativeHeight="59">
-          <wp:simplePos x="0" y="0"/>
-          <wp:positionH relativeFrom="column">
-            <wp:posOffset>-10795</wp:posOffset>
-          </wp:positionH>
-          <wp:positionV relativeFrom="paragraph">
-            <wp:posOffset>140970</wp:posOffset>
-          </wp:positionV>
-          <wp:extent cx="1252855" cy="432435"/>
-          <wp:effectExtent l="0" t="0" r="0" b="0"/>
-          <wp:wrapSquare wrapText="bothSides"/>
-          <wp:docPr id="20" name="Image4" descr="">
-            <a:hlinkClick xmlns:a="http://schemas.openxmlformats.org/drawingml/2006/main" r:id="rId2"/>
-          </wp:docPr>
-          <wp:cNvGraphicFramePr>
-            <a:graphicFrameLocks xmlns:a="http://schemas.openxmlformats.org/drawingml/2006/main" noChangeAspect="1"/>
-          </wp:cNvGraphicFramePr>
-          <a:graphic xmlns:a="http://schemas.openxmlformats.org/drawingml/2006/main">
-            <a:graphicData uri="http://schemas.openxmlformats.org/drawingml/2006/picture">
-              <pic:pic xmlns:pic="http://schemas.openxmlformats.org/drawingml/2006/picture">
-                <pic:nvPicPr>
-                  <pic:cNvPr id="20" name="Image4" descr="">
-                    <a:hlinkClick r:id="rId2"/>
-                  </pic:cNvPr>
-                  <pic:cNvPicPr>
-                    <a:picLocks noChangeAspect="1" noChangeArrowheads="1"/>
-                  </pic:cNvPicPr>
-                </pic:nvPicPr>
-                <pic:blipFill>
-                  <a:blip r:embed="rId1"/>
-                  <a:stretch>
-                    <a:fillRect/>
-                  </a:stretch>
-                </pic:blipFill>
-                <pic:spPr bwMode="auto">
-                  <a:xfrm>
-                    <a:off x="0" y="0"/>
-                    <a:ext cx="1252855" cy="432435"/>
-                  </a:xfrm>
-                  <a:prstGeom prst="rect">
-                    <a:avLst/>
-                  </a:prstGeom>
-                </pic:spPr>
-              </pic:pic>
-            </a:graphicData>
-          </a:graphic>
-        </wp:anchor>
-      </w:drawing>
-    </w:r>
-    <w:r>
       <mc:AlternateContent>
         <mc:Choice Requires="wps">
           <w:drawing>
-            <wp:anchor behindDoc="1" distT="0" distB="0" distL="114300" distR="114300" simplePos="0" locked="0" layoutInCell="0" allowOverlap="1" relativeHeight="35">
+            <wp:anchor behindDoc="1" distT="0" distB="0" distL="0" distR="0" simplePos="0" locked="0" layoutInCell="0" allowOverlap="1" relativeHeight="24">
               <wp:simplePos x="0" y="0"/>
               <wp:positionH relativeFrom="column">
                 <wp:posOffset>1384300</wp:posOffset>
@@ -3687,23 +3637,30 @@
               <wp:extent cx="5224780" cy="513715"/>
               <wp:effectExtent l="0" t="0" r="0" b="0"/>
               <wp:wrapNone/>
-              <wp:docPr id="21" name="Frame2"/>
+              <wp:docPr id="20" name="Frame2"/>
               <a:graphic xmlns:a="http://schemas.openxmlformats.org/drawingml/2006/main">
                 <a:graphicData uri="http://schemas.microsoft.com/office/word/2010/wordprocessingShape">
                   <wps:wsp>
-                    <wps:cNvSpPr txBox="1"/>
+                    <wps:cNvSpPr/>
                     <wps:spPr>
                       <a:xfrm>
                         <a:off x="0" y="0"/>
-                        <a:ext cx="5224780" cy="513715"/>
+                        <a:ext cx="5224680" cy="513720"/>
                       </a:xfrm>
-                      <a:prstGeom prst="rect"/>
-                      <a:solidFill>
-                        <a:srgbClr val="FFFFFF">
-                          <a:alpha val="0"/>
-                        </a:srgbClr>
-                      </a:solidFill>
+                      <a:prstGeom prst="rect">
+                        <a:avLst/>
+                      </a:prstGeom>
+                      <a:noFill/>
+                      <a:ln w="0">
+                        <a:noFill/>
+                      </a:ln>
                     </wps:spPr>
+                    <wps:style>
+                      <a:lnRef idx="0"/>
+                      <a:fillRef idx="0"/>
+                      <a:effectRef idx="0"/>
+                      <a:fontRef idx="minor"/>
+                    </wps:style>
                     <wps:txbx>
                       <w:txbxContent>
                         <w:p>
@@ -3723,7 +3680,7 @@
                             </w:rPr>
                             <w:t xml:space="preserve">© SoftUni – </w:t>
                           </w:r>
-                          <w:hyperlink r:id="rId3">
+                          <w:hyperlink r:id="rId1">
                             <w:r>
                               <w:rPr>
                                 <w:rStyle w:val="InternetLink"/>
@@ -3760,6 +3717,58 @@
                                 <wp:extent cx="179705" cy="179705"/>
                                 <wp:effectExtent l="0" t="0" r="0" b="0"/>
                                 <wp:docPr id="22" name="Image2" descr="">
+                                  <a:hlinkClick xmlns:a="http://schemas.openxmlformats.org/drawingml/2006/main" r:id="rId3"/>
+                                </wp:docPr>
+                                <wp:cNvGraphicFramePr>
+                                  <a:graphicFrameLocks xmlns:a="http://schemas.openxmlformats.org/drawingml/2006/main" noChangeAspect="1"/>
+                                </wp:cNvGraphicFramePr>
+                                <a:graphic xmlns:a="http://schemas.openxmlformats.org/drawingml/2006/main">
+                                  <a:graphicData uri="http://schemas.openxmlformats.org/drawingml/2006/picture">
+                                    <pic:pic xmlns:pic="http://schemas.openxmlformats.org/drawingml/2006/picture">
+                                      <pic:nvPicPr>
+                                        <pic:cNvPr id="22" name="Image2" descr="">
+                                          <a:hlinkClick r:id="rId3"/>
+                                        </pic:cNvPr>
+                                        <pic:cNvPicPr>
+                                          <a:picLocks noChangeAspect="1" noChangeArrowheads="1"/>
+                                        </pic:cNvPicPr>
+                                      </pic:nvPicPr>
+                                      <pic:blipFill>
+                                        <a:blip r:embed="rId2"/>
+                                        <a:stretch>
+                                          <a:fillRect/>
+                                        </a:stretch>
+                                      </pic:blipFill>
+                                      <pic:spPr bwMode="auto">
+                                        <a:xfrm>
+                                          <a:off x="0" y="0"/>
+                                          <a:ext cx="179705" cy="179705"/>
+                                        </a:xfrm>
+                                        <a:prstGeom prst="rect">
+                                          <a:avLst/>
+                                        </a:prstGeom>
+                                      </pic:spPr>
+                                    </pic:pic>
+                                  </a:graphicData>
+                                </a:graphic>
+                              </wp:inline>
+                            </w:drawing>
+                          </w:r>
+                          <w:r>
+                            <w:rPr>
+                              <w:sz w:val="18"/>
+                              <w:szCs w:val="18"/>
+                              <w:lang w:val="bg-BG"/>
+                            </w:rPr>
+                            <w:t xml:space="preserve">   </w:t>
+                          </w:r>
+                          <w:r>
+                            <w:rPr/>
+                            <w:drawing>
+                              <wp:inline distT="0" distB="0" distL="0" distR="0">
+                                <wp:extent cx="179705" cy="179705"/>
+                                <wp:effectExtent l="0" t="0" r="0" b="0"/>
+                                <wp:docPr id="23" name="Picture 2" descr="">
                                   <a:hlinkClick xmlns:a="http://schemas.openxmlformats.org/drawingml/2006/main" r:id="rId5"/>
                                 </wp:docPr>
                                 <wp:cNvGraphicFramePr>
@@ -3769,7 +3778,7 @@
                                   <a:graphicData uri="http://schemas.openxmlformats.org/drawingml/2006/picture">
                                     <pic:pic xmlns:pic="http://schemas.openxmlformats.org/drawingml/2006/picture">
                                       <pic:nvPicPr>
-                                        <pic:cNvPr id="22" name="Image2" descr="">
+                                        <pic:cNvPr id="23" name="Picture 2" descr="">
                                           <a:hlinkClick r:id="rId5"/>
                                         </pic:cNvPr>
                                         <pic:cNvPicPr>
@@ -3811,7 +3820,7 @@
                               <wp:inline distT="0" distB="0" distL="0" distR="0">
                                 <wp:extent cx="179705" cy="179705"/>
                                 <wp:effectExtent l="0" t="0" r="0" b="0"/>
-                                <wp:docPr id="23" name="Picture 2" descr="">
+                                <wp:docPr id="24" name="Image3" descr="">
                                   <a:hlinkClick xmlns:a="http://schemas.openxmlformats.org/drawingml/2006/main" r:id="rId7"/>
                                 </wp:docPr>
                                 <wp:cNvGraphicFramePr>
@@ -3821,7 +3830,7 @@
                                   <a:graphicData uri="http://schemas.openxmlformats.org/drawingml/2006/picture">
                                     <pic:pic xmlns:pic="http://schemas.openxmlformats.org/drawingml/2006/picture">
                                       <pic:nvPicPr>
-                                        <pic:cNvPr id="23" name="Picture 2" descr="">
+                                        <pic:cNvPr id="24" name="Image3" descr="">
                                           <a:hlinkClick r:id="rId7"/>
                                         </pic:cNvPr>
                                         <pic:cNvPicPr>
@@ -3853,7 +3862,6 @@
                             <w:rPr>
                               <w:sz w:val="18"/>
                               <w:szCs w:val="18"/>
-                              <w:lang w:val="bg-BG"/>
                             </w:rPr>
                             <w:t xml:space="preserve">   </w:t>
                           </w:r>
@@ -3863,7 +3871,7 @@
                               <wp:inline distT="0" distB="0" distL="0" distR="0">
                                 <wp:extent cx="179705" cy="179705"/>
                                 <wp:effectExtent l="0" t="0" r="0" b="0"/>
-                                <wp:docPr id="24" name="Image3" descr="">
+                                <wp:docPr id="25" name="Picture 20" descr="">
                                   <a:hlinkClick xmlns:a="http://schemas.openxmlformats.org/drawingml/2006/main" r:id="rId9"/>
                                 </wp:docPr>
                                 <wp:cNvGraphicFramePr>
@@ -3873,7 +3881,7 @@
                                   <a:graphicData uri="http://schemas.openxmlformats.org/drawingml/2006/picture">
                                     <pic:pic xmlns:pic="http://schemas.openxmlformats.org/drawingml/2006/picture">
                                       <pic:nvPicPr>
-                                        <pic:cNvPr id="24" name="Image3" descr="">
+                                        <pic:cNvPr id="25" name="Picture 20" descr="">
                                           <a:hlinkClick r:id="rId9"/>
                                         </pic:cNvPr>
                                         <pic:cNvPicPr>
@@ -3914,7 +3922,7 @@
                               <wp:inline distT="0" distB="0" distL="0" distR="0">
                                 <wp:extent cx="179705" cy="179705"/>
                                 <wp:effectExtent l="0" t="0" r="0" b="0"/>
-                                <wp:docPr id="25" name="Picture 20" descr="">
+                                <wp:docPr id="26" name="Picture 7" descr="">
                                   <a:hlinkClick xmlns:a="http://schemas.openxmlformats.org/drawingml/2006/main" r:id="rId11"/>
                                 </wp:docPr>
                                 <wp:cNvGraphicFramePr>
@@ -3924,7 +3932,7 @@
                                   <a:graphicData uri="http://schemas.openxmlformats.org/drawingml/2006/picture">
                                     <pic:pic xmlns:pic="http://schemas.openxmlformats.org/drawingml/2006/picture">
                                       <pic:nvPicPr>
-                                        <pic:cNvPr id="25" name="Picture 20" descr="">
+                                        <pic:cNvPr id="26" name="Picture 7" descr="">
                                           <a:hlinkClick r:id="rId11"/>
                                         </pic:cNvPr>
                                         <pic:cNvPicPr>
@@ -3933,57 +3941,6 @@
                                       </pic:nvPicPr>
                                       <pic:blipFill>
                                         <a:blip r:embed="rId10"/>
-                                        <a:stretch>
-                                          <a:fillRect/>
-                                        </a:stretch>
-                                      </pic:blipFill>
-                                      <pic:spPr bwMode="auto">
-                                        <a:xfrm>
-                                          <a:off x="0" y="0"/>
-                                          <a:ext cx="179705" cy="179705"/>
-                                        </a:xfrm>
-                                        <a:prstGeom prst="rect">
-                                          <a:avLst/>
-                                        </a:prstGeom>
-                                      </pic:spPr>
-                                    </pic:pic>
-                                  </a:graphicData>
-                                </a:graphic>
-                              </wp:inline>
-                            </w:drawing>
-                          </w:r>
-                          <w:r>
-                            <w:rPr>
-                              <w:sz w:val="18"/>
-                              <w:szCs w:val="18"/>
-                            </w:rPr>
-                            <w:t xml:space="preserve">   </w:t>
-                          </w:r>
-                          <w:r>
-                            <w:rPr/>
-                            <w:drawing>
-                              <wp:inline distT="0" distB="0" distL="0" distR="0">
-                                <wp:extent cx="179705" cy="179705"/>
-                                <wp:effectExtent l="0" t="0" r="0" b="0"/>
-                                <wp:docPr id="26" name="Picture 7" descr="">
-                                  <a:hlinkClick xmlns:a="http://schemas.openxmlformats.org/drawingml/2006/main" r:id="rId13"/>
-                                </wp:docPr>
-                                <wp:cNvGraphicFramePr>
-                                  <a:graphicFrameLocks xmlns:a="http://schemas.openxmlformats.org/drawingml/2006/main" noChangeAspect="1"/>
-                                </wp:cNvGraphicFramePr>
-                                <a:graphic xmlns:a="http://schemas.openxmlformats.org/drawingml/2006/main">
-                                  <a:graphicData uri="http://schemas.openxmlformats.org/drawingml/2006/picture">
-                                    <pic:pic xmlns:pic="http://schemas.openxmlformats.org/drawingml/2006/picture">
-                                      <pic:nvPicPr>
-                                        <pic:cNvPr id="26" name="Picture 7" descr="">
-                                          <a:hlinkClick r:id="rId13"/>
-                                        </pic:cNvPr>
-                                        <pic:cNvPicPr>
-                                          <a:picLocks noChangeAspect="1" noChangeArrowheads="1"/>
-                                        </pic:cNvPicPr>
-                                      </pic:nvPicPr>
-                                      <pic:blipFill>
-                                        <a:blip r:embed="rId12"/>
                                         <a:stretch>
                                           <a:fillRect/>
                                         </a:stretch>
@@ -4017,7 +3974,7 @@
                                 <wp:extent cx="179705" cy="179705"/>
                                 <wp:effectExtent l="0" t="0" r="0" b="0"/>
                                 <wp:docPr id="27" name="Picture 17" descr="">
-                                  <a:hlinkClick xmlns:a="http://schemas.openxmlformats.org/drawingml/2006/main" r:id="rId15"/>
+                                  <a:hlinkClick xmlns:a="http://schemas.openxmlformats.org/drawingml/2006/main" r:id="rId13"/>
                                 </wp:docPr>
                                 <wp:cNvGraphicFramePr>
                                   <a:graphicFrameLocks xmlns:a="http://schemas.openxmlformats.org/drawingml/2006/main" noChangeAspect="1"/>
@@ -4027,14 +3984,14 @@
                                     <pic:pic xmlns:pic="http://schemas.openxmlformats.org/drawingml/2006/picture">
                                       <pic:nvPicPr>
                                         <pic:cNvPr id="27" name="Picture 17" descr="">
-                                          <a:hlinkClick r:id="rId15"/>
+                                          <a:hlinkClick r:id="rId13"/>
                                         </pic:cNvPr>
                                         <pic:cNvPicPr>
                                           <a:picLocks noChangeAspect="1" noChangeArrowheads="1"/>
                                         </pic:cNvPicPr>
                                       </pic:nvPicPr>
                                       <pic:blipFill>
-                                        <a:blip r:embed="rId14"/>
+                                        <a:blip r:embed="rId12"/>
                                         <a:stretch>
                                           <a:fillRect/>
                                         </a:stretch>
@@ -4068,7 +4025,7 @@
                                 <wp:extent cx="179705" cy="179705"/>
                                 <wp:effectExtent l="0" t="0" r="0" b="0"/>
                                 <wp:docPr id="28" name="Picture 21" descr="">
-                                  <a:hlinkClick xmlns:a="http://schemas.openxmlformats.org/drawingml/2006/main" r:id="rId17"/>
+                                  <a:hlinkClick xmlns:a="http://schemas.openxmlformats.org/drawingml/2006/main" r:id="rId15"/>
                                 </wp:docPr>
                                 <wp:cNvGraphicFramePr>
                                   <a:graphicFrameLocks xmlns:a="http://schemas.openxmlformats.org/drawingml/2006/main" noChangeAspect="1"/>
@@ -4078,14 +4035,14 @@
                                     <pic:pic xmlns:pic="http://schemas.openxmlformats.org/drawingml/2006/picture">
                                       <pic:nvPicPr>
                                         <pic:cNvPr id="28" name="Picture 21" descr="">
-                                          <a:hlinkClick r:id="rId17"/>
+                                          <a:hlinkClick r:id="rId15"/>
                                         </pic:cNvPr>
                                         <pic:cNvPicPr>
                                           <a:picLocks noChangeAspect="1" noChangeArrowheads="1"/>
                                         </pic:cNvPicPr>
                                       </pic:nvPicPr>
                                       <pic:blipFill>
-                                        <a:blip r:embed="rId16"/>
+                                        <a:blip r:embed="rId14"/>
                                         <a:srcRect l="-154" t="-74" r="-154" b="-74"/>
                                         <a:stretch>
                                           <a:fillRect/>
@@ -4120,7 +4077,7 @@
                                 <wp:extent cx="179705" cy="179705"/>
                                 <wp:effectExtent l="0" t="0" r="0" b="0"/>
                                 <wp:docPr id="29" name="Picture 22" descr="">
-                                  <a:hlinkClick xmlns:a="http://schemas.openxmlformats.org/drawingml/2006/main" r:id="rId19"/>
+                                  <a:hlinkClick xmlns:a="http://schemas.openxmlformats.org/drawingml/2006/main" r:id="rId17"/>
                                 </wp:docPr>
                                 <wp:cNvGraphicFramePr>
                                   <a:graphicFrameLocks xmlns:a="http://schemas.openxmlformats.org/drawingml/2006/main" noChangeAspect="1"/>
@@ -4130,14 +4087,14 @@
                                     <pic:pic xmlns:pic="http://schemas.openxmlformats.org/drawingml/2006/picture">
                                       <pic:nvPicPr>
                                         <pic:cNvPr id="29" name="Picture 22" descr="">
-                                          <a:hlinkClick r:id="rId19"/>
+                                          <a:hlinkClick r:id="rId17"/>
                                         </pic:cNvPr>
                                         <pic:cNvPicPr>
                                           <a:picLocks noChangeAspect="1" noChangeArrowheads="1"/>
                                         </pic:cNvPicPr>
                                       </pic:nvPicPr>
                                       <pic:blipFill>
-                                        <a:blip r:embed="rId18"/>
+                                        <a:blip r:embed="rId16"/>
                                         <a:stretch>
                                           <a:fillRect/>
                                         </a:stretch>
@@ -4171,7 +4128,7 @@
                                 <wp:extent cx="179705" cy="179705"/>
                                 <wp:effectExtent l="0" t="0" r="0" b="0"/>
                                 <wp:docPr id="30" name="Picture 23" descr="">
-                                  <a:hlinkClick xmlns:a="http://schemas.openxmlformats.org/drawingml/2006/main" r:id="rId21"/>
+                                  <a:hlinkClick xmlns:a="http://schemas.openxmlformats.org/drawingml/2006/main" r:id="rId19"/>
                                 </wp:docPr>
                                 <wp:cNvGraphicFramePr>
                                   <a:graphicFrameLocks xmlns:a="http://schemas.openxmlformats.org/drawingml/2006/main" noChangeAspect="1"/>
@@ -4181,14 +4138,14 @@
                                     <pic:pic xmlns:pic="http://schemas.openxmlformats.org/drawingml/2006/picture">
                                       <pic:nvPicPr>
                                         <pic:cNvPr id="30" name="Picture 23" descr="">
-                                          <a:hlinkClick r:id="rId21"/>
+                                          <a:hlinkClick r:id="rId19"/>
                                         </pic:cNvPr>
                                         <pic:cNvPicPr>
                                           <a:picLocks noChangeAspect="1" noChangeArrowheads="1"/>
                                         </pic:cNvPicPr>
                                       </pic:nvPicPr>
                                       <pic:blipFill>
-                                        <a:blip r:embed="rId20"/>
+                                        <a:blip r:embed="rId18"/>
                                         <a:stretch>
                                           <a:fillRect/>
                                         </a:stretch>
@@ -4211,7 +4168,7 @@
                         </w:p>
                       </w:txbxContent>
                     </wps:txbx>
-                    <wps:bodyPr anchor="t" lIns="17780" tIns="43180" rIns="17780" bIns="17780">
+                    <wps:bodyPr lIns="17640" rIns="17640" tIns="43200" bIns="17640" anchor="t">
                       <a:noAutofit/>
                     </wps:bodyPr>
                   </wps:wsp>
@@ -4222,8 +4179,10 @@
         </mc:Choice>
         <mc:Fallback>
           <w:pict>
-            <v:rect stroked="f" strokeweight="0pt" style="position:absolute;rotation:-0;width:411.4pt;height:40.45pt;mso-wrap-distance-left:9pt;mso-wrap-distance-right:9pt;mso-wrap-distance-top:0pt;mso-wrap-distance-bottom:0pt;margin-top:7pt;mso-position-vertical-relative:text;margin-left:109pt;mso-position-horizontal-relative:text">
-              <v:textbox inset="0.0194444444444444in,0.0472222222222222in,0.0194444444444444in,0.0194444444444444in">
+            <v:rect id="shape_0" ID="Frame2" path="m0,0l-2147483645,0l-2147483645,-2147483646l0,-2147483646xe" fillcolor="white" stroked="f" o:allowincell="f" style="position:absolute;margin-left:109pt;margin-top:7pt;width:411.35pt;height:40.4pt;mso-wrap-style:square;v-text-anchor:top">
+              <v:fill o:detectmouseclick="t" type="solid" color2="black" opacity="0"/>
+              <v:stroke color="#3465a4" joinstyle="round" endcap="flat"/>
+              <v:textbox>
                 <w:txbxContent>
                   <w:p>
                     <w:pPr>
@@ -4242,7 +4201,7 @@
                       </w:rPr>
                       <w:t xml:space="preserve">© SoftUni – </w:t>
                     </w:r>
-                    <w:hyperlink r:id="rId22">
+                    <w:hyperlink r:id="rId20">
                       <w:r>
                         <w:rPr>
                           <w:rStyle w:val="InternetLink"/>
@@ -4279,6 +4238,58 @@
                           <wp:extent cx="179705" cy="179705"/>
                           <wp:effectExtent l="0" t="0" r="0" b="0"/>
                           <wp:docPr id="31" name="Image2" descr="">
+                            <a:hlinkClick xmlns:a="http://schemas.openxmlformats.org/drawingml/2006/main" r:id="rId22"/>
+                          </wp:docPr>
+                          <wp:cNvGraphicFramePr>
+                            <a:graphicFrameLocks xmlns:a="http://schemas.openxmlformats.org/drawingml/2006/main" noChangeAspect="1"/>
+                          </wp:cNvGraphicFramePr>
+                          <a:graphic xmlns:a="http://schemas.openxmlformats.org/drawingml/2006/main">
+                            <a:graphicData uri="http://schemas.openxmlformats.org/drawingml/2006/picture">
+                              <pic:pic xmlns:pic="http://schemas.openxmlformats.org/drawingml/2006/picture">
+                                <pic:nvPicPr>
+                                  <pic:cNvPr id="31" name="Image2" descr="">
+                                    <a:hlinkClick r:id="rId22"/>
+                                  </pic:cNvPr>
+                                  <pic:cNvPicPr>
+                                    <a:picLocks noChangeAspect="1" noChangeArrowheads="1"/>
+                                  </pic:cNvPicPr>
+                                </pic:nvPicPr>
+                                <pic:blipFill>
+                                  <a:blip r:embed="rId21"/>
+                                  <a:stretch>
+                                    <a:fillRect/>
+                                  </a:stretch>
+                                </pic:blipFill>
+                                <pic:spPr bwMode="auto">
+                                  <a:xfrm>
+                                    <a:off x="0" y="0"/>
+                                    <a:ext cx="179705" cy="179705"/>
+                                  </a:xfrm>
+                                  <a:prstGeom prst="rect">
+                                    <a:avLst/>
+                                  </a:prstGeom>
+                                </pic:spPr>
+                              </pic:pic>
+                            </a:graphicData>
+                          </a:graphic>
+                        </wp:inline>
+                      </w:drawing>
+                    </w:r>
+                    <w:r>
+                      <w:rPr>
+                        <w:sz w:val="18"/>
+                        <w:szCs w:val="18"/>
+                        <w:lang w:val="bg-BG"/>
+                      </w:rPr>
+                      <w:t xml:space="preserve">   </w:t>
+                    </w:r>
+                    <w:r>
+                      <w:rPr/>
+                      <w:drawing>
+                        <wp:inline distT="0" distB="0" distL="0" distR="0">
+                          <wp:extent cx="179705" cy="179705"/>
+                          <wp:effectExtent l="0" t="0" r="0" b="0"/>
+                          <wp:docPr id="32" name="Picture 2" descr="">
                             <a:hlinkClick xmlns:a="http://schemas.openxmlformats.org/drawingml/2006/main" r:id="rId24"/>
                           </wp:docPr>
                           <wp:cNvGraphicFramePr>
@@ -4288,7 +4299,7 @@
                             <a:graphicData uri="http://schemas.openxmlformats.org/drawingml/2006/picture">
                               <pic:pic xmlns:pic="http://schemas.openxmlformats.org/drawingml/2006/picture">
                                 <pic:nvPicPr>
-                                  <pic:cNvPr id="31" name="Image2" descr="">
+                                  <pic:cNvPr id="32" name="Picture 2" descr="">
                                     <a:hlinkClick r:id="rId24"/>
                                   </pic:cNvPr>
                                   <pic:cNvPicPr>
@@ -4330,7 +4341,7 @@
                         <wp:inline distT="0" distB="0" distL="0" distR="0">
                           <wp:extent cx="179705" cy="179705"/>
                           <wp:effectExtent l="0" t="0" r="0" b="0"/>
-                          <wp:docPr id="32" name="Picture 2" descr="">
+                          <wp:docPr id="33" name="Image3" descr="">
                             <a:hlinkClick xmlns:a="http://schemas.openxmlformats.org/drawingml/2006/main" r:id="rId26"/>
                           </wp:docPr>
                           <wp:cNvGraphicFramePr>
@@ -4340,7 +4351,7 @@
                             <a:graphicData uri="http://schemas.openxmlformats.org/drawingml/2006/picture">
                               <pic:pic xmlns:pic="http://schemas.openxmlformats.org/drawingml/2006/picture">
                                 <pic:nvPicPr>
-                                  <pic:cNvPr id="32" name="Picture 2" descr="">
+                                  <pic:cNvPr id="33" name="Image3" descr="">
                                     <a:hlinkClick r:id="rId26"/>
                                   </pic:cNvPr>
                                   <pic:cNvPicPr>
@@ -4372,7 +4383,6 @@
                       <w:rPr>
                         <w:sz w:val="18"/>
                         <w:szCs w:val="18"/>
-                        <w:lang w:val="bg-BG"/>
                       </w:rPr>
                       <w:t xml:space="preserve">   </w:t>
                     </w:r>
@@ -4382,7 +4392,7 @@
                         <wp:inline distT="0" distB="0" distL="0" distR="0">
                           <wp:extent cx="179705" cy="179705"/>
                           <wp:effectExtent l="0" t="0" r="0" b="0"/>
-                          <wp:docPr id="33" name="Image3" descr="">
+                          <wp:docPr id="34" name="Picture 20" descr="">
                             <a:hlinkClick xmlns:a="http://schemas.openxmlformats.org/drawingml/2006/main" r:id="rId28"/>
                           </wp:docPr>
                           <wp:cNvGraphicFramePr>
@@ -4392,7 +4402,7 @@
                             <a:graphicData uri="http://schemas.openxmlformats.org/drawingml/2006/picture">
                               <pic:pic xmlns:pic="http://schemas.openxmlformats.org/drawingml/2006/picture">
                                 <pic:nvPicPr>
-                                  <pic:cNvPr id="33" name="Image3" descr="">
+                                  <pic:cNvPr id="34" name="Picture 20" descr="">
                                     <a:hlinkClick r:id="rId28"/>
                                   </pic:cNvPr>
                                   <pic:cNvPicPr>
@@ -4433,7 +4443,7 @@
                         <wp:inline distT="0" distB="0" distL="0" distR="0">
                           <wp:extent cx="179705" cy="179705"/>
                           <wp:effectExtent l="0" t="0" r="0" b="0"/>
-                          <wp:docPr id="34" name="Picture 20" descr="">
+                          <wp:docPr id="35" name="Picture 7" descr="">
                             <a:hlinkClick xmlns:a="http://schemas.openxmlformats.org/drawingml/2006/main" r:id="rId30"/>
                           </wp:docPr>
                           <wp:cNvGraphicFramePr>
@@ -4443,7 +4453,7 @@
                             <a:graphicData uri="http://schemas.openxmlformats.org/drawingml/2006/picture">
                               <pic:pic xmlns:pic="http://schemas.openxmlformats.org/drawingml/2006/picture">
                                 <pic:nvPicPr>
-                                  <pic:cNvPr id="34" name="Picture 20" descr="">
+                                  <pic:cNvPr id="35" name="Picture 7" descr="">
                                     <a:hlinkClick r:id="rId30"/>
                                   </pic:cNvPr>
                                   <pic:cNvPicPr>
@@ -4452,57 +4462,6 @@
                                 </pic:nvPicPr>
                                 <pic:blipFill>
                                   <a:blip r:embed="rId29"/>
-                                  <a:stretch>
-                                    <a:fillRect/>
-                                  </a:stretch>
-                                </pic:blipFill>
-                                <pic:spPr bwMode="auto">
-                                  <a:xfrm>
-                                    <a:off x="0" y="0"/>
-                                    <a:ext cx="179705" cy="179705"/>
-                                  </a:xfrm>
-                                  <a:prstGeom prst="rect">
-                                    <a:avLst/>
-                                  </a:prstGeom>
-                                </pic:spPr>
-                              </pic:pic>
-                            </a:graphicData>
-                          </a:graphic>
-                        </wp:inline>
-                      </w:drawing>
-                    </w:r>
-                    <w:r>
-                      <w:rPr>
-                        <w:sz w:val="18"/>
-                        <w:szCs w:val="18"/>
-                      </w:rPr>
-                      <w:t xml:space="preserve">   </w:t>
-                    </w:r>
-                    <w:r>
-                      <w:rPr/>
-                      <w:drawing>
-                        <wp:inline distT="0" distB="0" distL="0" distR="0">
-                          <wp:extent cx="179705" cy="179705"/>
-                          <wp:effectExtent l="0" t="0" r="0" b="0"/>
-                          <wp:docPr id="35" name="Picture 7" descr="">
-                            <a:hlinkClick xmlns:a="http://schemas.openxmlformats.org/drawingml/2006/main" r:id="rId32"/>
-                          </wp:docPr>
-                          <wp:cNvGraphicFramePr>
-                            <a:graphicFrameLocks xmlns:a="http://schemas.openxmlformats.org/drawingml/2006/main" noChangeAspect="1"/>
-                          </wp:cNvGraphicFramePr>
-                          <a:graphic xmlns:a="http://schemas.openxmlformats.org/drawingml/2006/main">
-                            <a:graphicData uri="http://schemas.openxmlformats.org/drawingml/2006/picture">
-                              <pic:pic xmlns:pic="http://schemas.openxmlformats.org/drawingml/2006/picture">
-                                <pic:nvPicPr>
-                                  <pic:cNvPr id="35" name="Picture 7" descr="">
-                                    <a:hlinkClick r:id="rId32"/>
-                                  </pic:cNvPr>
-                                  <pic:cNvPicPr>
-                                    <a:picLocks noChangeAspect="1" noChangeArrowheads="1"/>
-                                  </pic:cNvPicPr>
-                                </pic:nvPicPr>
-                                <pic:blipFill>
-                                  <a:blip r:embed="rId31"/>
                                   <a:stretch>
                                     <a:fillRect/>
                                   </a:stretch>
@@ -4536,7 +4495,7 @@
                           <wp:extent cx="179705" cy="179705"/>
                           <wp:effectExtent l="0" t="0" r="0" b="0"/>
                           <wp:docPr id="36" name="Picture 17" descr="">
-                            <a:hlinkClick xmlns:a="http://schemas.openxmlformats.org/drawingml/2006/main" r:id="rId34"/>
+                            <a:hlinkClick xmlns:a="http://schemas.openxmlformats.org/drawingml/2006/main" r:id="rId32"/>
                           </wp:docPr>
                           <wp:cNvGraphicFramePr>
                             <a:graphicFrameLocks xmlns:a="http://schemas.openxmlformats.org/drawingml/2006/main" noChangeAspect="1"/>
@@ -4546,14 +4505,14 @@
                               <pic:pic xmlns:pic="http://schemas.openxmlformats.org/drawingml/2006/picture">
                                 <pic:nvPicPr>
                                   <pic:cNvPr id="36" name="Picture 17" descr="">
-                                    <a:hlinkClick r:id="rId34"/>
+                                    <a:hlinkClick r:id="rId32"/>
                                   </pic:cNvPr>
                                   <pic:cNvPicPr>
                                     <a:picLocks noChangeAspect="1" noChangeArrowheads="1"/>
                                   </pic:cNvPicPr>
                                 </pic:nvPicPr>
                                 <pic:blipFill>
-                                  <a:blip r:embed="rId33"/>
+                                  <a:blip r:embed="rId31"/>
                                   <a:stretch>
                                     <a:fillRect/>
                                   </a:stretch>
@@ -4587,7 +4546,7 @@
                           <wp:extent cx="179705" cy="179705"/>
                           <wp:effectExtent l="0" t="0" r="0" b="0"/>
                           <wp:docPr id="37" name="Picture 21" descr="">
-                            <a:hlinkClick xmlns:a="http://schemas.openxmlformats.org/drawingml/2006/main" r:id="rId36"/>
+                            <a:hlinkClick xmlns:a="http://schemas.openxmlformats.org/drawingml/2006/main" r:id="rId34"/>
                           </wp:docPr>
                           <wp:cNvGraphicFramePr>
                             <a:graphicFrameLocks xmlns:a="http://schemas.openxmlformats.org/drawingml/2006/main" noChangeAspect="1"/>
@@ -4597,14 +4556,14 @@
                               <pic:pic xmlns:pic="http://schemas.openxmlformats.org/drawingml/2006/picture">
                                 <pic:nvPicPr>
                                   <pic:cNvPr id="37" name="Picture 21" descr="">
-                                    <a:hlinkClick r:id="rId36"/>
+                                    <a:hlinkClick r:id="rId34"/>
                                   </pic:cNvPr>
                                   <pic:cNvPicPr>
                                     <a:picLocks noChangeAspect="1" noChangeArrowheads="1"/>
                                   </pic:cNvPicPr>
                                 </pic:nvPicPr>
                                 <pic:blipFill>
-                                  <a:blip r:embed="rId35"/>
+                                  <a:blip r:embed="rId33"/>
                                   <a:srcRect l="-154" t="-74" r="-154" b="-74"/>
                                   <a:stretch>
                                     <a:fillRect/>
@@ -4639,7 +4598,7 @@
                           <wp:extent cx="179705" cy="179705"/>
                           <wp:effectExtent l="0" t="0" r="0" b="0"/>
                           <wp:docPr id="38" name="Picture 22" descr="">
-                            <a:hlinkClick xmlns:a="http://schemas.openxmlformats.org/drawingml/2006/main" r:id="rId38"/>
+                            <a:hlinkClick xmlns:a="http://schemas.openxmlformats.org/drawingml/2006/main" r:id="rId36"/>
                           </wp:docPr>
                           <wp:cNvGraphicFramePr>
                             <a:graphicFrameLocks xmlns:a="http://schemas.openxmlformats.org/drawingml/2006/main" noChangeAspect="1"/>
@@ -4649,14 +4608,14 @@
                               <pic:pic xmlns:pic="http://schemas.openxmlformats.org/drawingml/2006/picture">
                                 <pic:nvPicPr>
                                   <pic:cNvPr id="38" name="Picture 22" descr="">
-                                    <a:hlinkClick r:id="rId38"/>
+                                    <a:hlinkClick r:id="rId36"/>
                                   </pic:cNvPr>
                                   <pic:cNvPicPr>
                                     <a:picLocks noChangeAspect="1" noChangeArrowheads="1"/>
                                   </pic:cNvPicPr>
                                 </pic:nvPicPr>
                                 <pic:blipFill>
-                                  <a:blip r:embed="rId37"/>
+                                  <a:blip r:embed="rId35"/>
                                   <a:stretch>
                                     <a:fillRect/>
                                   </a:stretch>
@@ -4690,7 +4649,7 @@
                           <wp:extent cx="179705" cy="179705"/>
                           <wp:effectExtent l="0" t="0" r="0" b="0"/>
                           <wp:docPr id="39" name="Picture 23" descr="">
-                            <a:hlinkClick xmlns:a="http://schemas.openxmlformats.org/drawingml/2006/main" r:id="rId40"/>
+                            <a:hlinkClick xmlns:a="http://schemas.openxmlformats.org/drawingml/2006/main" r:id="rId38"/>
                           </wp:docPr>
                           <wp:cNvGraphicFramePr>
                             <a:graphicFrameLocks xmlns:a="http://schemas.openxmlformats.org/drawingml/2006/main" noChangeAspect="1"/>
@@ -4700,14 +4659,14 @@
                               <pic:pic xmlns:pic="http://schemas.openxmlformats.org/drawingml/2006/picture">
                                 <pic:nvPicPr>
                                   <pic:cNvPr id="39" name="Picture 23" descr="">
-                                    <a:hlinkClick r:id="rId40"/>
+                                    <a:hlinkClick r:id="rId38"/>
                                   </pic:cNvPr>
                                   <pic:cNvPicPr>
                                     <a:picLocks noChangeAspect="1" noChangeArrowheads="1"/>
                                   </pic:cNvPicPr>
                                 </pic:nvPicPr>
                                 <pic:blipFill>
-                                  <a:blip r:embed="rId39"/>
+                                  <a:blip r:embed="rId37"/>
                                   <a:stretch>
                                     <a:fillRect/>
                                   </a:stretch>
@@ -4735,12 +4694,10 @@
           </w:pict>
         </mc:Fallback>
       </mc:AlternateContent>
-    </w:r>
-    <w:r>
       <mc:AlternateContent>
         <mc:Choice Requires="wps">
           <w:drawing>
-            <wp:anchor behindDoc="1" distT="0" distB="0" distL="114300" distR="114300" simplePos="0" locked="0" layoutInCell="0" allowOverlap="1" relativeHeight="43">
+            <wp:anchor behindDoc="1" distT="0" distB="0" distL="0" distR="0" simplePos="0" locked="0" layoutInCell="0" allowOverlap="1" relativeHeight="40">
               <wp:simplePos x="0" y="0"/>
               <wp:positionH relativeFrom="column">
                 <wp:posOffset>1395095</wp:posOffset>
@@ -4755,19 +4712,26 @@
               <a:graphic xmlns:a="http://schemas.openxmlformats.org/drawingml/2006/main">
                 <a:graphicData uri="http://schemas.microsoft.com/office/word/2010/wordprocessingShape">
                   <wps:wsp>
-                    <wps:cNvSpPr txBox="1"/>
+                    <wps:cNvSpPr/>
                     <wps:spPr>
                       <a:xfrm>
                         <a:off x="0" y="0"/>
-                        <a:ext cx="509905" cy="165100"/>
+                        <a:ext cx="509760" cy="165240"/>
                       </a:xfrm>
-                      <a:prstGeom prst="rect"/>
-                      <a:solidFill>
-                        <a:srgbClr val="FFFFFF">
-                          <a:alpha val="0"/>
-                        </a:srgbClr>
-                      </a:solidFill>
+                      <a:prstGeom prst="rect">
+                        <a:avLst/>
+                      </a:prstGeom>
+                      <a:noFill/>
+                      <a:ln w="0">
+                        <a:noFill/>
+                      </a:ln>
                     </wps:spPr>
+                    <wps:style>
+                      <a:lnRef idx="0"/>
+                      <a:fillRef idx="0"/>
+                      <a:effectRef idx="0"/>
+                      <a:fontRef idx="minor"/>
+                    </wps:style>
                     <wps:txbx>
                       <w:txbxContent>
                         <w:p>
@@ -4789,7 +4753,7 @@
                         </w:p>
                       </w:txbxContent>
                     </wps:txbx>
-                    <wps:bodyPr anchor="t" lIns="17780" tIns="0" rIns="0" bIns="0">
+                    <wps:bodyPr lIns="17640" rIns="0" tIns="0" bIns="0" anchor="t">
                       <a:noAutofit/>
                     </wps:bodyPr>
                   </wps:wsp>
@@ -4800,8 +4764,10 @@
         </mc:Choice>
         <mc:Fallback>
           <w:pict>
-            <v:rect stroked="f" strokeweight="0pt" style="position:absolute;rotation:-0;width:40.15pt;height:13pt;mso-wrap-distance-left:9pt;mso-wrap-distance-right:9pt;mso-wrap-distance-top:0pt;mso-wrap-distance-bottom:0pt;margin-top:28.05pt;mso-position-vertical-relative:text;margin-left:109.85pt;mso-position-horizontal-relative:text">
-              <v:textbox inset="0.0194444444444444in,0in,0in,0in">
+            <v:rect id="shape_0" ID="Frame1" path="m0,0l-2147483645,0l-2147483645,-2147483646l0,-2147483646xe" fillcolor="white" stroked="f" o:allowincell="f" style="position:absolute;margin-left:109.85pt;margin-top:28.05pt;width:40.1pt;height:12.95pt;mso-wrap-style:square;v-text-anchor:top">
+              <v:fill o:detectmouseclick="t" type="solid" color2="black" opacity="0"/>
+              <v:stroke color="#3465a4" joinstyle="round" endcap="flat"/>
+              <v:textbox>
                 <w:txbxContent>
                   <w:p>
                     <w:pPr>
@@ -4827,12 +4793,10 @@
           </w:pict>
         </mc:Fallback>
       </mc:AlternateContent>
-    </w:r>
-    <w:r>
       <mc:AlternateContent>
         <mc:Choice Requires="wps">
           <w:drawing>
-            <wp:anchor behindDoc="1" distT="0" distB="0" distL="114300" distR="114300" simplePos="0" locked="0" layoutInCell="0" allowOverlap="1" relativeHeight="51">
+            <wp:anchor behindDoc="1" distT="0" distB="0" distL="0" distR="0" simplePos="0" locked="0" layoutInCell="0" allowOverlap="1" relativeHeight="56">
               <wp:simplePos x="0" y="0"/>
               <wp:positionH relativeFrom="column">
                 <wp:posOffset>5647055</wp:posOffset>
@@ -4843,23 +4807,30 @@
               <wp:extent cx="900430" cy="201930"/>
               <wp:effectExtent l="0" t="0" r="0" b="0"/>
               <wp:wrapNone/>
-              <wp:docPr id="41" name="Frame3"/>
+              <wp:docPr id="42" name="Frame3"/>
               <a:graphic xmlns:a="http://schemas.openxmlformats.org/drawingml/2006/main">
                 <a:graphicData uri="http://schemas.microsoft.com/office/word/2010/wordprocessingShape">
                   <wps:wsp>
-                    <wps:cNvSpPr txBox="1"/>
+                    <wps:cNvSpPr/>
                     <wps:spPr>
                       <a:xfrm>
                         <a:off x="0" y="0"/>
-                        <a:ext cx="900430" cy="201930"/>
+                        <a:ext cx="900360" cy="201960"/>
                       </a:xfrm>
-                      <a:prstGeom prst="rect"/>
-                      <a:solidFill>
-                        <a:srgbClr val="FFFFFF">
-                          <a:alpha val="0"/>
-                        </a:srgbClr>
-                      </a:solidFill>
+                      <a:prstGeom prst="rect">
+                        <a:avLst/>
+                      </a:prstGeom>
+                      <a:noFill/>
+                      <a:ln w="0">
+                        <a:noFill/>
+                      </a:ln>
                     </wps:spPr>
+                    <wps:style>
+                      <a:lnRef idx="0"/>
+                      <a:fillRef idx="0"/>
+                      <a:effectRef idx="0"/>
+                      <a:fontRef idx="minor"/>
+                    </wps:style>
                     <wps:txbx>
                       <w:txbxContent>
                         <w:p>
@@ -4959,7 +4930,7 @@
                         </w:p>
                       </w:txbxContent>
                     </wps:txbx>
-                    <wps:bodyPr anchor="t" lIns="0" tIns="0" rIns="0" bIns="0">
+                    <wps:bodyPr lIns="0" rIns="0" tIns="0" bIns="0" anchor="t">
                       <a:noAutofit/>
                     </wps:bodyPr>
                   </wps:wsp>
@@ -4970,8 +4941,10 @@
         </mc:Choice>
         <mc:Fallback>
           <w:pict>
-            <v:rect stroked="f" strokeweight="0pt" style="position:absolute;rotation:-0;width:70.9pt;height:15.9pt;mso-wrap-distance-left:9pt;mso-wrap-distance-right:9pt;mso-wrap-distance-top:0pt;mso-wrap-distance-bottom:0pt;margin-top:26.95pt;mso-position-vertical-relative:text;margin-left:444.65pt;mso-position-horizontal-relative:text">
-              <v:textbox inset="0in,0in,0in,0in">
+            <v:rect id="shape_0" ID="Frame3" path="m0,0l-2147483645,0l-2147483645,-2147483646l0,-2147483646xe" fillcolor="white" stroked="f" o:allowincell="f" style="position:absolute;margin-left:444.65pt;margin-top:26.95pt;width:70.85pt;height:15.85pt;mso-wrap-style:square;v-text-anchor:top">
+              <v:fill o:detectmouseclick="t" type="solid" color2="black" opacity="0"/>
+              <v:stroke color="#3465a4" joinstyle="round" endcap="flat"/>
+              <v:textbox>
                 <w:txbxContent>
                   <w:p>
                     <w:pPr>
@@ -5075,6 +5048,55 @@
           </w:pict>
         </mc:Fallback>
       </mc:AlternateContent>
+      <w:drawing>
+        <wp:anchor behindDoc="1" distT="0" distB="0" distL="114300" distR="114300" simplePos="0" locked="0" layoutInCell="0" allowOverlap="1" relativeHeight="65">
+          <wp:simplePos x="0" y="0"/>
+          <wp:positionH relativeFrom="column">
+            <wp:posOffset>-10795</wp:posOffset>
+          </wp:positionH>
+          <wp:positionV relativeFrom="paragraph">
+            <wp:posOffset>140970</wp:posOffset>
+          </wp:positionV>
+          <wp:extent cx="1252855" cy="432435"/>
+          <wp:effectExtent l="0" t="0" r="0" b="0"/>
+          <wp:wrapSquare wrapText="bothSides"/>
+          <wp:docPr id="44" name="Image4" descr="">
+            <a:hlinkClick xmlns:a="http://schemas.openxmlformats.org/drawingml/2006/main" r:id="rId40"/>
+          </wp:docPr>
+          <wp:cNvGraphicFramePr>
+            <a:graphicFrameLocks xmlns:a="http://schemas.openxmlformats.org/drawingml/2006/main" noChangeAspect="1"/>
+          </wp:cNvGraphicFramePr>
+          <a:graphic xmlns:a="http://schemas.openxmlformats.org/drawingml/2006/main">
+            <a:graphicData uri="http://schemas.openxmlformats.org/drawingml/2006/picture">
+              <pic:pic xmlns:pic="http://schemas.openxmlformats.org/drawingml/2006/picture">
+                <pic:nvPicPr>
+                  <pic:cNvPr id="44" name="Image4" descr="">
+                    <a:hlinkClick r:id="rId40"/>
+                  </pic:cNvPr>
+                  <pic:cNvPicPr>
+                    <a:picLocks noChangeAspect="1" noChangeArrowheads="1"/>
+                  </pic:cNvPicPr>
+                </pic:nvPicPr>
+                <pic:blipFill>
+                  <a:blip r:embed="rId39"/>
+                  <a:stretch>
+                    <a:fillRect/>
+                  </a:stretch>
+                </pic:blipFill>
+                <pic:spPr bwMode="auto">
+                  <a:xfrm>
+                    <a:off x="0" y="0"/>
+                    <a:ext cx="1252855" cy="432435"/>
+                  </a:xfrm>
+                  <a:prstGeom prst="rect">
+                    <a:avLst/>
+                  </a:prstGeom>
+                </pic:spPr>
+              </pic:pic>
+            </a:graphicData>
+          </a:graphic>
+        </wp:anchor>
+      </w:drawing>
     </w:r>
   </w:p>
 </w:ftr>
@@ -5746,6 +5768,7 @@
     <w:rsid w:val="001877c8"/>
     <w:pPr>
       <w:widowControl/>
+      <w:suppressAutoHyphens w:val="true"/>
       <w:bidi w:val="0"/>
       <w:spacing w:lineRule="auto" w:line="276" w:before="80" w:after="120"/>
       <w:jc w:val="left"/>

</xml_diff>